<commit_message>
I love when stuff brakes in the back ground
</commit_message>
<xml_diff>
--- a/Docs/Second project idea Proposal.docx
+++ b/Docs/Second project idea Proposal.docx
@@ -25,7 +25,15 @@
     <w:p/>
     <w:p>
       <w:r>
-        <w:t xml:space="preserve">My idea for the second project is an object orientated program that tracks the statistics of the owner’s car. This project does not give anything new to the world but as an auto enthusiast I like to keep track of my vehicles.  The idea is to make a online based program with a local running server that will keep track of given data and give me information about the vehicles and notifications about things like when I have to pay taxes, change oil and others. It will also be able to keep track of expenses, </w:t>
+        <w:t xml:space="preserve">My idea for the second project is an object orientated program that tracks the statistics of the owner’s car. This project does not give anything new to the world but as an auto enthusiast I like to keep track of my vehicles.  The idea is to make </w:t>
+      </w:r>
+      <w:proofErr w:type="gramStart"/>
+      <w:r>
+        <w:t>a</w:t>
+      </w:r>
+      <w:proofErr w:type="gramEnd"/>
+      <w:r>
+        <w:t xml:space="preserve"> online based program with a local running server that will keep track of given data and give me information about the vehicles and notifications about things like when I have to pay taxes, change oil and others. It will also be able to keep track of expenses, </w:t>
       </w:r>
       <w:r>
         <w:t>mileage</w:t>
@@ -47,8 +55,14 @@
           <w:ilvl w:val="0"/>
           <w:numId w:val="1"/>
         </w:numPr>
-      </w:pPr>
-      <w:r>
+        <w:rPr>
+          <w:color w:val="4EA72E" w:themeColor="accent6"/>
+        </w:rPr>
+      </w:pPr>
+      <w:r>
+        <w:rPr>
+          <w:color w:val="4EA72E" w:themeColor="accent6"/>
+        </w:rPr>
         <w:t>Track fuel consumption.</w:t>
       </w:r>
     </w:p>
@@ -83,8 +97,14 @@
           <w:ilvl w:val="0"/>
           <w:numId w:val="1"/>
         </w:numPr>
-      </w:pPr>
-      <w:r>
+        <w:rPr>
+          <w:color w:val="FF0000"/>
+        </w:rPr>
+      </w:pPr>
+      <w:r>
+        <w:rPr>
+          <w:color w:val="FF0000"/>
+        </w:rPr>
         <w:t>A car/motorcycle can have multiple drivers.</w:t>
       </w:r>
     </w:p>
@@ -95,8 +115,14 @@
           <w:ilvl w:val="0"/>
           <w:numId w:val="1"/>
         </w:numPr>
-      </w:pPr>
-      <w:r>
+        <w:rPr>
+          <w:color w:val="FF0000"/>
+        </w:rPr>
+      </w:pPr>
+      <w:r>
+        <w:rPr>
+          <w:color w:val="FF0000"/>
+        </w:rPr>
         <w:t>Who drove the car and how much they drove it.</w:t>
       </w:r>
     </w:p>
@@ -119,14 +145,29 @@
           <w:ilvl w:val="0"/>
           <w:numId w:val="1"/>
         </w:numPr>
-      </w:pPr>
-      <w:r>
-        <w:t xml:space="preserve"> Sell (</w:t>
-      </w:r>
-      <w:r>
+        <w:rPr>
+          <w:color w:val="4EA72E" w:themeColor="accent6"/>
+        </w:rPr>
+      </w:pPr>
+      <w:r>
+        <w:t xml:space="preserve"> </w:t>
+      </w:r>
+      <w:r>
+        <w:rPr>
+          <w:color w:val="4EA72E" w:themeColor="accent6"/>
+        </w:rPr>
+        <w:t>Sell (</w:t>
+      </w:r>
+      <w:r>
+        <w:rPr>
+          <w:color w:val="4EA72E" w:themeColor="accent6"/>
+        </w:rPr>
         <w:t>Delete) vehicles.</w:t>
       </w:r>
       <w:r>
+        <w:rPr>
+          <w:color w:val="4EA72E" w:themeColor="accent6"/>
+        </w:rPr>
         <w:t xml:space="preserve"> </w:t>
       </w:r>
     </w:p>
@@ -139,7 +180,13 @@
         </w:numPr>
       </w:pPr>
       <w:r>
-        <w:t xml:space="preserve">Remove (Delete)owner. </w:t>
+        <w:rPr>
+          <w:color w:val="FF0000"/>
+        </w:rPr>
+        <w:t>Remove (Delete)owner.</w:t>
+      </w:r>
+      <w:r>
+        <w:t xml:space="preserve"> </w:t>
       </w:r>
     </w:p>
     <w:p>
@@ -149,8 +196,14 @@
           <w:ilvl w:val="0"/>
           <w:numId w:val="1"/>
         </w:numPr>
-      </w:pPr>
-      <w:r>
+        <w:rPr>
+          <w:color w:val="EFEF43"/>
+        </w:rPr>
+      </w:pPr>
+      <w:r>
+        <w:rPr>
+          <w:color w:val="EFEF43"/>
+        </w:rPr>
         <w:t>Set mechanic and some data for the car (address, contacts, average price rate per hour of labor etc.)</w:t>
       </w:r>
     </w:p>

</xml_diff>